<commit_message>
Updated Software Testing Report.docx
</commit_message>
<xml_diff>
--- a/Software Testing Report.docx
+++ b/Software Testing Report.docx
@@ -1,6 +1,6 @@
 
 <file path=word/document.xml><?xml version="1.0" encoding="utf-8"?>
-<w:document xmlns:wpc="http://schemas.microsoft.com/office/word/2010/wordprocessingCanvas" xmlns:mc="http://schemas.openxmlformats.org/markup-compatibility/2006" xmlns:o="urn:schemas-microsoft-com:office:office" xmlns:r="http://schemas.openxmlformats.org/officeDocument/2006/relationships" xmlns:m="http://schemas.openxmlformats.org/officeDocument/2006/math" xmlns:v="urn:schemas-microsoft-com:vml" xmlns:wp14="http://schemas.microsoft.com/office/word/2010/wordprocessingDrawing" xmlns:wp="http://schemas.openxmlformats.org/drawingml/2006/wordprocessingDrawing" xmlns:w10="urn:schemas-microsoft-com:office:word" xmlns:w="http://schemas.openxmlformats.org/wordprocessingml/2006/main" xmlns:w14="http://schemas.microsoft.com/office/word/2010/wordml" xmlns:w15="http://schemas.microsoft.com/office/word/2012/wordml" xmlns:wpg="http://schemas.microsoft.com/office/word/2010/wordprocessingGroup" xmlns:wpi="http://schemas.microsoft.com/office/word/2010/wordprocessingInk" xmlns:wne="http://schemas.microsoft.com/office/word/2006/wordml" xmlns:wps="http://schemas.microsoft.com/office/word/2010/wordprocessingShape" mc:Ignorable="w14 w15 wp14">
+<w:document xmlns:wpc="http://schemas.microsoft.com/office/word/2010/wordprocessingCanvas" xmlns:cx="http://schemas.microsoft.com/office/drawing/2014/chartex" xmlns:cx1="http://schemas.microsoft.com/office/drawing/2015/9/8/chartex" xmlns:cx2="http://schemas.microsoft.com/office/drawing/2015/10/21/chartex" xmlns:cx3="http://schemas.microsoft.com/office/drawing/2016/5/9/chartex" xmlns:cx4="http://schemas.microsoft.com/office/drawing/2016/5/10/chartex" xmlns:cx5="http://schemas.microsoft.com/office/drawing/2016/5/11/chartex" xmlns:cx6="http://schemas.microsoft.com/office/drawing/2016/5/12/chartex" xmlns:cx7="http://schemas.microsoft.com/office/drawing/2016/5/13/chartex" xmlns:cx8="http://schemas.microsoft.com/office/drawing/2016/5/14/chartex" xmlns:mc="http://schemas.openxmlformats.org/markup-compatibility/2006" xmlns:aink="http://schemas.microsoft.com/office/drawing/2016/ink" xmlns:am3d="http://schemas.microsoft.com/office/drawing/2017/model3d" xmlns:o="urn:schemas-microsoft-com:office:office" xmlns:oel="http://schemas.microsoft.com/office/2019/extlst" xmlns:r="http://schemas.openxmlformats.org/officeDocument/2006/relationships" xmlns:m="http://schemas.openxmlformats.org/officeDocument/2006/math" xmlns:v="urn:schemas-microsoft-com:vml" xmlns:wp14="http://schemas.microsoft.com/office/word/2010/wordprocessingDrawing" xmlns:wp="http://schemas.openxmlformats.org/drawingml/2006/wordprocessingDrawing" xmlns:w10="urn:schemas-microsoft-com:office:word" xmlns:w="http://schemas.openxmlformats.org/wordprocessingml/2006/main" xmlns:w14="http://schemas.microsoft.com/office/word/2010/wordml" xmlns:w15="http://schemas.microsoft.com/office/word/2012/wordml" xmlns:w16cex="http://schemas.microsoft.com/office/word/2018/wordml/cex" xmlns:w16cid="http://schemas.microsoft.com/office/word/2016/wordml/cid" xmlns:w16="http://schemas.microsoft.com/office/word/2018/wordml" xmlns:w16sdtdh="http://schemas.microsoft.com/office/word/2020/wordml/sdtdatahash" xmlns:w16se="http://schemas.microsoft.com/office/word/2015/wordml/symex" xmlns:wpg="http://schemas.microsoft.com/office/word/2010/wordprocessingGroup" xmlns:wpi="http://schemas.microsoft.com/office/word/2010/wordprocessingInk" xmlns:wne="http://schemas.microsoft.com/office/word/2006/wordml" xmlns:wps="http://schemas.microsoft.com/office/word/2010/wordprocessingShape" mc:Ignorable="w14 w15 w16se w16cid w16 w16cex w16sdtdh wp14">
   <w:body>
     <w:p>
       <w:pPr>
@@ -356,10 +356,7 @@
       </w:sdtContent>
     </w:sdt>
     <w:p/>
-    <w:p>
-      <w:bookmarkStart w:id="0" w:name="_GoBack"/>
-      <w:bookmarkEnd w:id="0"/>
-    </w:p>
+    <w:p/>
     <w:p/>
     <w:p>
       <w:r>
@@ -374,12 +371,12 @@
           <w:numId w:val="2"/>
         </w:numPr>
       </w:pPr>
-      <w:bookmarkStart w:id="1" w:name="_Toc49779837"/>
+      <w:bookmarkStart w:id="0" w:name="_Toc49779837"/>
       <w:r>
         <w:lastRenderedPageBreak/>
         <w:t>Unit Tests</w:t>
       </w:r>
-      <w:bookmarkEnd w:id="1"/>
+      <w:bookmarkEnd w:id="0"/>
     </w:p>
     <w:p/>
     <w:p>
@@ -443,12 +440,6 @@
         <w:gridCol w:w="3720"/>
       </w:tblGrid>
       <w:tr>
-        <w:tblPrEx>
-          <w:tblCellMar>
-            <w:top w:w="0" w:type="dxa"/>
-            <w:bottom w:w="0" w:type="dxa"/>
-          </w:tblCellMar>
-        </w:tblPrEx>
         <w:trPr>
           <w:tblHeader/>
         </w:trPr>
@@ -544,12 +535,6 @@
         </w:tc>
       </w:tr>
       <w:tr>
-        <w:tblPrEx>
-          <w:tblCellMar>
-            <w:top w:w="0" w:type="dxa"/>
-            <w:bottom w:w="0" w:type="dxa"/>
-          </w:tblCellMar>
-        </w:tblPrEx>
         <w:tc>
           <w:tcPr>
             <w:tcW w:w="959" w:type="dxa"/>
@@ -637,12 +622,6 @@
         </w:tc>
       </w:tr>
       <w:tr>
-        <w:tblPrEx>
-          <w:tblCellMar>
-            <w:top w:w="0" w:type="dxa"/>
-            <w:bottom w:w="0" w:type="dxa"/>
-          </w:tblCellMar>
-        </w:tblPrEx>
         <w:tc>
           <w:tcPr>
             <w:tcW w:w="959" w:type="dxa"/>
@@ -728,12 +707,6 @@
         </w:tc>
       </w:tr>
       <w:tr>
-        <w:tblPrEx>
-          <w:tblCellMar>
-            <w:top w:w="0" w:type="dxa"/>
-            <w:bottom w:w="0" w:type="dxa"/>
-          </w:tblCellMar>
-        </w:tblPrEx>
         <w:tc>
           <w:tcPr>
             <w:tcW w:w="959" w:type="dxa"/>
@@ -819,12 +792,6 @@
         </w:tc>
       </w:tr>
       <w:tr>
-        <w:tblPrEx>
-          <w:tblCellMar>
-            <w:top w:w="0" w:type="dxa"/>
-            <w:bottom w:w="0" w:type="dxa"/>
-          </w:tblCellMar>
-        </w:tblPrEx>
         <w:tc>
           <w:tcPr>
             <w:tcW w:w="959" w:type="dxa"/>
@@ -901,12 +868,6 @@
         </w:tc>
       </w:tr>
       <w:tr>
-        <w:tblPrEx>
-          <w:tblCellMar>
-            <w:top w:w="0" w:type="dxa"/>
-            <w:bottom w:w="0" w:type="dxa"/>
-          </w:tblCellMar>
-        </w:tblPrEx>
         <w:tc>
           <w:tcPr>
             <w:tcW w:w="959" w:type="dxa"/>
@@ -1009,12 +970,12 @@
           <w:numId w:val="2"/>
         </w:numPr>
       </w:pPr>
-      <w:bookmarkStart w:id="2" w:name="_Toc49779838"/>
+      <w:bookmarkStart w:id="1" w:name="_Toc49779838"/>
       <w:r>
         <w:lastRenderedPageBreak/>
         <w:t>Coverage Report</w:t>
       </w:r>
-      <w:bookmarkEnd w:id="2"/>
+      <w:bookmarkEnd w:id="1"/>
     </w:p>
     <w:p/>
     <w:p>
@@ -1057,12 +1018,12 @@
           <w:numId w:val="2"/>
         </w:numPr>
       </w:pPr>
-      <w:bookmarkStart w:id="3" w:name="_Toc49779839"/>
+      <w:bookmarkStart w:id="2" w:name="_Toc49779839"/>
       <w:r>
         <w:lastRenderedPageBreak/>
         <w:t>Requirements Acceptance Testing</w:t>
       </w:r>
-      <w:bookmarkEnd w:id="3"/>
+      <w:bookmarkEnd w:id="2"/>
     </w:p>
     <w:p>
       <w:pPr>
@@ -1110,12 +1071,6 @@
         <w:gridCol w:w="3691"/>
       </w:tblGrid>
       <w:tr>
-        <w:tblPrEx>
-          <w:tblCellMar>
-            <w:top w:w="0" w:type="dxa"/>
-            <w:bottom w:w="0" w:type="dxa"/>
-          </w:tblCellMar>
-        </w:tblPrEx>
         <w:trPr>
           <w:tblHeader/>
         </w:trPr>
@@ -1229,12 +1184,6 @@
         </w:tc>
       </w:tr>
       <w:tr>
-        <w:tblPrEx>
-          <w:tblCellMar>
-            <w:top w:w="0" w:type="dxa"/>
-            <w:bottom w:w="0" w:type="dxa"/>
-          </w:tblCellMar>
-        </w:tblPrEx>
         <w:tc>
           <w:tcPr>
             <w:tcW w:w="550" w:type="pct"/>
@@ -1270,9 +1219,9 @@
             </w:pPr>
             <w:r>
               <w:rPr>
-                <w:color w:val="FF0000"/>
-              </w:rPr>
-              <w:t>Accept multiple file names as arguments from the command line</w:t>
+                <w:color w:val="000000" w:themeColor="text1"/>
+              </w:rPr>
+              <w:t>Interface structure and hierarchy is intuitive</w:t>
             </w:r>
           </w:p>
         </w:tc>
@@ -1288,6 +1237,9 @@
               <w:spacing w:before="60"/>
               <w:ind w:left="317" w:hanging="317"/>
             </w:pPr>
+            <w:r>
+              <w:t>Full</w:t>
+            </w:r>
           </w:p>
         </w:tc>
         <w:tc>
@@ -1298,6 +1250,9 @@
             <w:pPr>
               <w:spacing w:before="60"/>
             </w:pPr>
+            <w:r>
+              <w:t>Pass</w:t>
+            </w:r>
           </w:p>
         </w:tc>
         <w:tc>
@@ -1308,16 +1263,13 @@
             <w:pPr>
               <w:spacing w:before="60"/>
             </w:pPr>
+            <w:r>
+              <w:t>Aligns with design decisions</w:t>
+            </w:r>
           </w:p>
         </w:tc>
       </w:tr>
       <w:tr>
-        <w:tblPrEx>
-          <w:tblCellMar>
-            <w:top w:w="0" w:type="dxa"/>
-            <w:bottom w:w="0" w:type="dxa"/>
-          </w:tblCellMar>
-        </w:tblPrEx>
         <w:tc>
           <w:tcPr>
             <w:tcW w:w="550" w:type="pct"/>
@@ -1353,9 +1305,15 @@
             </w:pPr>
             <w:r>
               <w:rPr>
-                <w:color w:val="FF0000"/>
-              </w:rPr>
-              <w:t>Display the details of all valid files</w:t>
+                <w:color w:val="000000" w:themeColor="text1"/>
+              </w:rPr>
+              <w:t xml:space="preserve">Visual design elements match wireframes and </w:t>
+            </w:r>
+            <w:r>
+              <w:rPr>
+                <w:color w:val="000000" w:themeColor="text1"/>
+              </w:rPr>
+              <w:t>mock-ups</w:t>
             </w:r>
           </w:p>
         </w:tc>
@@ -1371,6 +1329,9 @@
               <w:spacing w:before="60"/>
               <w:ind w:left="317" w:hanging="317"/>
             </w:pPr>
+            <w:r>
+              <w:t>Full</w:t>
+            </w:r>
           </w:p>
         </w:tc>
         <w:tc>
@@ -1381,6 +1342,9 @@
             <w:pPr>
               <w:spacing w:before="60"/>
             </w:pPr>
+            <w:r>
+              <w:t>Pass</w:t>
+            </w:r>
           </w:p>
         </w:tc>
         <w:tc>
@@ -1391,16 +1355,13 @@
             <w:pPr>
               <w:spacing w:before="60"/>
             </w:pPr>
+            <w:r>
+              <w:t>Visual consistency observed</w:t>
+            </w:r>
           </w:p>
         </w:tc>
       </w:tr>
       <w:tr>
-        <w:tblPrEx>
-          <w:tblCellMar>
-            <w:top w:w="0" w:type="dxa"/>
-            <w:bottom w:w="0" w:type="dxa"/>
-          </w:tblCellMar>
-        </w:tblPrEx>
         <w:tc>
           <w:tcPr>
             <w:tcW w:w="550" w:type="pct"/>
@@ -1436,9 +1397,9 @@
             </w:pPr>
             <w:r>
               <w:rPr>
-                <w:color w:val="FF0000"/>
-              </w:rPr>
-              <w:t>Display an appropriate message if a file does not exist or if a file name is invalid</w:t>
+                <w:color w:val="000000" w:themeColor="text1"/>
+              </w:rPr>
+              <w:t>System navigates through accident data seamlessly</w:t>
             </w:r>
           </w:p>
         </w:tc>
@@ -1454,6 +1415,9 @@
               <w:spacing w:before="60"/>
               <w:ind w:left="317" w:hanging="317"/>
             </w:pPr>
+            <w:r>
+              <w:t>Full</w:t>
+            </w:r>
           </w:p>
         </w:tc>
         <w:tc>
@@ -1464,6 +1428,9 @@
             <w:pPr>
               <w:spacing w:before="60"/>
             </w:pPr>
+            <w:r>
+              <w:t>Pass</w:t>
+            </w:r>
           </w:p>
         </w:tc>
         <w:tc>
@@ -1474,16 +1441,13 @@
             <w:pPr>
               <w:spacing w:before="60"/>
             </w:pPr>
+            <w:r>
+              <w:t>Seamless navigation as per design document</w:t>
+            </w:r>
           </w:p>
         </w:tc>
       </w:tr>
       <w:tr>
-        <w:tblPrEx>
-          <w:tblCellMar>
-            <w:top w:w="0" w:type="dxa"/>
-            <w:bottom w:w="0" w:type="dxa"/>
-          </w:tblCellMar>
-        </w:tblPrEx>
         <w:tc>
           <w:tcPr>
             <w:tcW w:w="550" w:type="pct"/>
@@ -1519,9 +1483,9 @@
             </w:pPr>
             <w:r>
               <w:rPr>
-                <w:color w:val="FF0000"/>
-              </w:rPr>
-              <w:t>Display a message if an argument is a directory instead of a file</w:t>
+                <w:color w:val="000000" w:themeColor="text1"/>
+              </w:rPr>
+              <w:t>Error handling for invalid inputs</w:t>
             </w:r>
           </w:p>
         </w:tc>
@@ -1537,6 +1501,9 @@
               <w:spacing w:before="60"/>
               <w:ind w:left="317" w:hanging="317"/>
             </w:pPr>
+            <w:r>
+              <w:t>Full</w:t>
+            </w:r>
           </w:p>
         </w:tc>
         <w:tc>
@@ -1547,6 +1514,9 @@
             <w:pPr>
               <w:spacing w:before="60"/>
             </w:pPr>
+            <w:r>
+              <w:t>Pass</w:t>
+            </w:r>
           </w:p>
         </w:tc>
         <w:tc>
@@ -1557,16 +1527,13 @@
             <w:pPr>
               <w:spacing w:before="60"/>
             </w:pPr>
+            <w:r>
+              <w:t>Matches the expected results</w:t>
+            </w:r>
           </w:p>
         </w:tc>
       </w:tr>
       <w:tr>
-        <w:tblPrEx>
-          <w:tblCellMar>
-            <w:top w:w="0" w:type="dxa"/>
-            <w:bottom w:w="0" w:type="dxa"/>
-          </w:tblCellMar>
-        </w:tblPrEx>
         <w:tc>
           <w:tcPr>
             <w:tcW w:w="550" w:type="pct"/>
@@ -1602,9 +1569,9 @@
             </w:pPr>
             <w:r>
               <w:rPr>
-                <w:color w:val="FF0000"/>
-              </w:rPr>
-              <w:t>File name can be a simple file name or include the full path of the file with one or more levels</w:t>
+                <w:color w:val="000000" w:themeColor="text1"/>
+              </w:rPr>
+              <w:t>Display appropriate messages for invalid file names or non-existent files</w:t>
             </w:r>
           </w:p>
         </w:tc>
@@ -1620,6 +1587,9 @@
               <w:spacing w:before="60"/>
               <w:ind w:left="317" w:hanging="317"/>
             </w:pPr>
+            <w:r>
+              <w:t>Full</w:t>
+            </w:r>
           </w:p>
         </w:tc>
         <w:tc>
@@ -1630,6 +1600,9 @@
             <w:pPr>
               <w:spacing w:before="60"/>
             </w:pPr>
+            <w:r>
+              <w:t>Pass</w:t>
+            </w:r>
           </w:p>
         </w:tc>
         <w:tc>
@@ -1644,12 +1617,6 @@
         </w:tc>
       </w:tr>
       <w:tr>
-        <w:tblPrEx>
-          <w:tblCellMar>
-            <w:top w:w="0" w:type="dxa"/>
-            <w:bottom w:w="0" w:type="dxa"/>
-          </w:tblCellMar>
-        </w:tblPrEx>
         <w:tc>
           <w:tcPr>
             <w:tcW w:w="550" w:type="pct"/>
@@ -1685,9 +1652,9 @@
             </w:pPr>
             <w:r>
               <w:rPr>
-                <w:color w:val="FF0000"/>
-              </w:rPr>
-              <w:t>file names must start with an alphabetical character</w:t>
+                <w:color w:val="000000" w:themeColor="text1"/>
+              </w:rPr>
+              <w:t>Visual elements (icons, graphics) are appropriately displayed</w:t>
             </w:r>
           </w:p>
         </w:tc>
@@ -1703,6 +1670,9 @@
               <w:spacing w:before="60"/>
               <w:ind w:left="317" w:hanging="317"/>
             </w:pPr>
+            <w:r>
+              <w:t>Full</w:t>
+            </w:r>
           </w:p>
         </w:tc>
         <w:tc>
@@ -1713,6 +1683,9 @@
             <w:pPr>
               <w:spacing w:before="60"/>
             </w:pPr>
+            <w:r>
+              <w:t>Pass</w:t>
+            </w:r>
           </w:p>
         </w:tc>
         <w:tc>
@@ -1723,16 +1696,13 @@
             <w:pPr>
               <w:spacing w:before="60"/>
             </w:pPr>
+            <w:r>
+              <w:t>Matches design aesthetics</w:t>
+            </w:r>
           </w:p>
         </w:tc>
       </w:tr>
       <w:tr>
-        <w:tblPrEx>
-          <w:tblCellMar>
-            <w:top w:w="0" w:type="dxa"/>
-            <w:bottom w:w="0" w:type="dxa"/>
-          </w:tblCellMar>
-        </w:tblPrEx>
         <w:tc>
           <w:tcPr>
             <w:tcW w:w="550" w:type="pct"/>
@@ -1768,9 +1738,9 @@
             </w:pPr>
             <w:r>
               <w:rPr>
-                <w:color w:val="FF0000"/>
-              </w:rPr>
-              <w:t>Valid file name extensions must be 3 or 4 alphabetical characters preceded by a dot)</w:t>
+                <w:color w:val="000000" w:themeColor="text1"/>
+              </w:rPr>
+              <w:t>Handle file name inputs with full path</w:t>
             </w:r>
           </w:p>
         </w:tc>
@@ -1786,6 +1756,9 @@
               <w:spacing w:before="60"/>
               <w:ind w:left="317" w:hanging="317"/>
             </w:pPr>
+            <w:r>
+              <w:t>Full</w:t>
+            </w:r>
           </w:p>
         </w:tc>
         <w:tc>
@@ -1796,6 +1769,9 @@
             <w:pPr>
               <w:spacing w:before="60"/>
             </w:pPr>
+            <w:r>
+              <w:t>Pass</w:t>
+            </w:r>
           </w:p>
         </w:tc>
         <w:tc>
@@ -1806,16 +1782,13 @@
             <w:pPr>
               <w:spacing w:before="60"/>
             </w:pPr>
+            <w:r>
+              <w:t>As per design requirements</w:t>
+            </w:r>
           </w:p>
         </w:tc>
       </w:tr>
       <w:tr>
-        <w:tblPrEx>
-          <w:tblCellMar>
-            <w:top w:w="0" w:type="dxa"/>
-            <w:bottom w:w="0" w:type="dxa"/>
-          </w:tblCellMar>
-        </w:tblPrEx>
         <w:tc>
           <w:tcPr>
             <w:tcW w:w="550" w:type="pct"/>
@@ -1851,9 +1824,9 @@
             </w:pPr>
             <w:r>
               <w:rPr>
-                <w:color w:val="FF0000"/>
-              </w:rPr>
-              <w:t>Directory/level names must start with an alphabetical character to be considered valid</w:t>
+                <w:color w:val="000000" w:themeColor="text1"/>
+              </w:rPr>
+              <w:t>Program accepts multi-level file names within Windows limits</w:t>
             </w:r>
           </w:p>
         </w:tc>
@@ -1869,6 +1842,9 @@
               <w:spacing w:before="60"/>
               <w:ind w:left="317" w:hanging="317"/>
             </w:pPr>
+            <w:r>
+              <w:t>Partial</w:t>
+            </w:r>
           </w:p>
         </w:tc>
         <w:tc>
@@ -1879,6 +1855,9 @@
             <w:pPr>
               <w:spacing w:before="60"/>
             </w:pPr>
+            <w:r>
+              <w:t>Fail</w:t>
+            </w:r>
           </w:p>
         </w:tc>
         <w:tc>
@@ -1889,16 +1868,13 @@
             <w:pPr>
               <w:spacing w:before="60"/>
             </w:pPr>
+            <w:r>
+              <w:t>Fails after 100 levels due to performance issues</w:t>
+            </w:r>
           </w:p>
         </w:tc>
       </w:tr>
       <w:tr>
-        <w:tblPrEx>
-          <w:tblCellMar>
-            <w:top w:w="0" w:type="dxa"/>
-            <w:bottom w:w="0" w:type="dxa"/>
-          </w:tblCellMar>
-        </w:tblPrEx>
         <w:tc>
           <w:tcPr>
             <w:tcW w:w="550" w:type="pct"/>
@@ -1935,9 +1911,9 @@
             </w:pPr>
             <w:r>
               <w:rPr>
-                <w:color w:val="FF0000"/>
-              </w:rPr>
-              <w:t>The program should be able to accept as many levels for each file name as the user wants to input.  This is limited only by the number of levels allowed in Windows (approximately 120)</w:t>
+                <w:color w:val="000000" w:themeColor="text1"/>
+              </w:rPr>
+              <w:t>All activities and milestones from the Gantt chart are implemented</w:t>
             </w:r>
           </w:p>
         </w:tc>
@@ -1953,6 +1929,9 @@
               <w:spacing w:before="60"/>
               <w:ind w:left="317" w:hanging="317"/>
             </w:pPr>
+            <w:r>
+              <w:t>Full</w:t>
+            </w:r>
           </w:p>
         </w:tc>
         <w:tc>
@@ -1963,6 +1942,9 @@
             <w:pPr>
               <w:spacing w:before="60"/>
             </w:pPr>
+            <w:r>
+              <w:t>Pass</w:t>
+            </w:r>
           </w:p>
         </w:tc>
         <w:tc>
@@ -1973,6 +1955,9 @@
             <w:pPr>
               <w:spacing w:before="60"/>
             </w:pPr>
+            <w:r>
+              <w:t>All features from the project plan are implemented</w:t>
+            </w:r>
           </w:p>
         </w:tc>
       </w:tr>
@@ -1990,7 +1975,7 @@
 </file>
 
 <file path=word/numbering.xml><?xml version="1.0" encoding="utf-8"?>
-<w:numbering xmlns:wpc="http://schemas.microsoft.com/office/word/2010/wordprocessingCanvas" xmlns:mc="http://schemas.openxmlformats.org/markup-compatibility/2006" xmlns:o="urn:schemas-microsoft-com:office:office" xmlns:r="http://schemas.openxmlformats.org/officeDocument/2006/relationships" xmlns:m="http://schemas.openxmlformats.org/officeDocument/2006/math" xmlns:v="urn:schemas-microsoft-com:vml" xmlns:wp14="http://schemas.microsoft.com/office/word/2010/wordprocessingDrawing" xmlns:wp="http://schemas.openxmlformats.org/drawingml/2006/wordprocessingDrawing" xmlns:w10="urn:schemas-microsoft-com:office:word" xmlns:w="http://schemas.openxmlformats.org/wordprocessingml/2006/main" xmlns:w14="http://schemas.microsoft.com/office/word/2010/wordml" xmlns:w15="http://schemas.microsoft.com/office/word/2012/wordml" xmlns:wpg="http://schemas.microsoft.com/office/word/2010/wordprocessingGroup" xmlns:wpi="http://schemas.microsoft.com/office/word/2010/wordprocessingInk" xmlns:wne="http://schemas.microsoft.com/office/word/2006/wordml" xmlns:wps="http://schemas.microsoft.com/office/word/2010/wordprocessingShape" mc:Ignorable="w14 w15 wp14">
+<w:numbering xmlns:wpc="http://schemas.microsoft.com/office/word/2010/wordprocessingCanvas" xmlns:cx="http://schemas.microsoft.com/office/drawing/2014/chartex" xmlns:cx1="http://schemas.microsoft.com/office/drawing/2015/9/8/chartex" xmlns:cx2="http://schemas.microsoft.com/office/drawing/2015/10/21/chartex" xmlns:cx3="http://schemas.microsoft.com/office/drawing/2016/5/9/chartex" xmlns:cx4="http://schemas.microsoft.com/office/drawing/2016/5/10/chartex" xmlns:cx5="http://schemas.microsoft.com/office/drawing/2016/5/11/chartex" xmlns:cx6="http://schemas.microsoft.com/office/drawing/2016/5/12/chartex" xmlns:cx7="http://schemas.microsoft.com/office/drawing/2016/5/13/chartex" xmlns:cx8="http://schemas.microsoft.com/office/drawing/2016/5/14/chartex" xmlns:mc="http://schemas.openxmlformats.org/markup-compatibility/2006" xmlns:aink="http://schemas.microsoft.com/office/drawing/2016/ink" xmlns:am3d="http://schemas.microsoft.com/office/drawing/2017/model3d" xmlns:o="urn:schemas-microsoft-com:office:office" xmlns:oel="http://schemas.microsoft.com/office/2019/extlst" xmlns:r="http://schemas.openxmlformats.org/officeDocument/2006/relationships" xmlns:m="http://schemas.openxmlformats.org/officeDocument/2006/math" xmlns:v="urn:schemas-microsoft-com:vml" xmlns:wp14="http://schemas.microsoft.com/office/word/2010/wordprocessingDrawing" xmlns:wp="http://schemas.openxmlformats.org/drawingml/2006/wordprocessingDrawing" xmlns:w10="urn:schemas-microsoft-com:office:word" xmlns:w="http://schemas.openxmlformats.org/wordprocessingml/2006/main" xmlns:w14="http://schemas.microsoft.com/office/word/2010/wordml" xmlns:w15="http://schemas.microsoft.com/office/word/2012/wordml" xmlns:w16cex="http://schemas.microsoft.com/office/word/2018/wordml/cex" xmlns:w16cid="http://schemas.microsoft.com/office/word/2016/wordml/cid" xmlns:w16="http://schemas.microsoft.com/office/word/2018/wordml" xmlns:w16sdtdh="http://schemas.microsoft.com/office/word/2020/wordml/sdtdatahash" xmlns:w16se="http://schemas.microsoft.com/office/word/2015/wordml/symex" xmlns:wpg="http://schemas.microsoft.com/office/word/2010/wordprocessingGroup" xmlns:wpi="http://schemas.microsoft.com/office/word/2010/wordprocessingInk" xmlns:wne="http://schemas.microsoft.com/office/word/2006/wordml" xmlns:wps="http://schemas.microsoft.com/office/word/2010/wordprocessingShape" mc:Ignorable="w14 w15 w16se w16cid w16 w16cex w16sdtdh wp14">
   <w:abstractNum w:abstractNumId="0" w15:restartNumberingAfterBreak="0">
     <w:nsid w:val="367E3F6A"/>
     <w:multiLevelType w:val="hybridMultilevel"/>
@@ -2666,29 +2651,29 @@
       </w:rPr>
     </w:lvl>
   </w:abstractNum>
-  <w:num w:numId="1">
+  <w:num w:numId="1" w16cid:durableId="2064867944">
     <w:abstractNumId w:val="1"/>
   </w:num>
-  <w:num w:numId="2">
+  <w:num w:numId="2" w16cid:durableId="951546222">
     <w:abstractNumId w:val="5"/>
   </w:num>
-  <w:num w:numId="3">
+  <w:num w:numId="3" w16cid:durableId="280498313">
     <w:abstractNumId w:val="4"/>
   </w:num>
-  <w:num w:numId="4">
+  <w:num w:numId="4" w16cid:durableId="157504530">
     <w:abstractNumId w:val="2"/>
   </w:num>
-  <w:num w:numId="5">
+  <w:num w:numId="5" w16cid:durableId="190190565">
     <w:abstractNumId w:val="3"/>
   </w:num>
-  <w:num w:numId="6">
+  <w:num w:numId="6" w16cid:durableId="1197697601">
     <w:abstractNumId w:val="0"/>
   </w:num>
 </w:numbering>
 </file>
 
 <file path=word/styles.xml><?xml version="1.0" encoding="utf-8"?>
-<w:styles xmlns:mc="http://schemas.openxmlformats.org/markup-compatibility/2006" xmlns:r="http://schemas.openxmlformats.org/officeDocument/2006/relationships" xmlns:w="http://schemas.openxmlformats.org/wordprocessingml/2006/main" xmlns:w14="http://schemas.microsoft.com/office/word/2010/wordml" xmlns:w15="http://schemas.microsoft.com/office/word/2012/wordml" mc:Ignorable="w14 w15">
+<w:styles xmlns:mc="http://schemas.openxmlformats.org/markup-compatibility/2006" xmlns:r="http://schemas.openxmlformats.org/officeDocument/2006/relationships" xmlns:w="http://schemas.openxmlformats.org/wordprocessingml/2006/main" xmlns:w14="http://schemas.microsoft.com/office/word/2010/wordml" xmlns:w15="http://schemas.microsoft.com/office/word/2012/wordml" xmlns:w16cex="http://schemas.microsoft.com/office/word/2018/wordml/cex" xmlns:w16cid="http://schemas.microsoft.com/office/word/2016/wordml/cid" xmlns:w16="http://schemas.microsoft.com/office/word/2018/wordml" xmlns:w16sdtdh="http://schemas.microsoft.com/office/word/2020/wordml/sdtdatahash" xmlns:w16se="http://schemas.microsoft.com/office/word/2015/wordml/symex" mc:Ignorable="w14 w15 w16se w16cid w16 w16cex w16sdtdh">
   <w:docDefaults>
     <w:rPrDefault>
       <w:rPr>
@@ -2704,7 +2689,7 @@
       </w:pPr>
     </w:pPrDefault>
   </w:docDefaults>
-  <w:latentStyles w:defLockedState="0" w:defUIPriority="99" w:defSemiHidden="0" w:defUnhideWhenUsed="0" w:defQFormat="0" w:count="371">
+  <w:latentStyles w:defLockedState="0" w:defUIPriority="99" w:defSemiHidden="0" w:defUnhideWhenUsed="0" w:defQFormat="0" w:count="376">
     <w:lsdException w:name="Normal" w:uiPriority="0" w:qFormat="1"/>
     <w:lsdException w:name="heading 1" w:uiPriority="9" w:qFormat="1"/>
     <w:lsdException w:name="heading 2" w:semiHidden="1" w:uiPriority="9" w:unhideWhenUsed="1" w:qFormat="1"/>
@@ -3076,6 +3061,11 @@
     <w:lsdException w:name="List Table 5 Dark Accent 6" w:uiPriority="50"/>
     <w:lsdException w:name="List Table 6 Colorful Accent 6" w:uiPriority="51"/>
     <w:lsdException w:name="List Table 7 Colorful Accent 6" w:uiPriority="52"/>
+    <w:lsdException w:name="Mention" w:semiHidden="1" w:unhideWhenUsed="1"/>
+    <w:lsdException w:name="Smart Hyperlink" w:semiHidden="1" w:unhideWhenUsed="1"/>
+    <w:lsdException w:name="Hashtag" w:semiHidden="1" w:unhideWhenUsed="1"/>
+    <w:lsdException w:name="Unresolved Mention" w:semiHidden="1" w:unhideWhenUsed="1"/>
+    <w:lsdException w:name="Smart Link" w:semiHidden="1" w:unhideWhenUsed="1"/>
   </w:latentStyles>
   <w:style w:type="paragraph" w:default="1" w:styleId="Normal">
     <w:name w:val="Normal"/>
@@ -3294,7 +3284,6 @@
   <w:style w:type="character" w:default="1" w:styleId="DefaultParagraphFont">
     <w:name w:val="Default Paragraph Font"/>
     <w:uiPriority w:val="1"/>
-    <w:semiHidden/>
     <w:unhideWhenUsed/>
   </w:style>
   <w:style w:type="table" w:default="1" w:styleId="TableNormal">

</xml_diff>

<commit_message>
Updated Software Testing Report
</commit_message>
<xml_diff>
--- a/Software Testing Report.docx
+++ b/Software Testing Report.docx
@@ -21,15 +21,18 @@
         <w:pStyle w:val="Title"/>
       </w:pPr>
       <w:r>
-        <w:t>&lt;Project Name&gt;</w:t>
+        <w:t>&lt;</w:t>
+      </w:r>
+      <w:r>
+        <w:t>Accident Data User Interface</w:t>
+      </w:r>
+      <w:r>
+        <w:t>&gt;</w:t>
       </w:r>
     </w:p>
     <w:p>
       <w:r>
-        <w:t>Student Name</w:t>
-      </w:r>
-      <w:r>
-        <w:t>s</w:t>
+        <w:t>Lambert Niyuhire, Cody Perkins, Mitchell Reid</w:t>
       </w:r>
     </w:p>
     <w:p>
@@ -1307,13 +1310,7 @@
               <w:rPr>
                 <w:color w:val="000000" w:themeColor="text1"/>
               </w:rPr>
-              <w:t xml:space="preserve">Visual design elements match wireframes and </w:t>
-            </w:r>
-            <w:r>
-              <w:rPr>
-                <w:color w:val="000000" w:themeColor="text1"/>
-              </w:rPr>
-              <w:t>mock-ups</w:t>
+              <w:t>Visual design elements match wireframes and mock-ups</w:t>
             </w:r>
           </w:p>
         </w:tc>
@@ -3284,6 +3281,7 @@
   <w:style w:type="character" w:default="1" w:styleId="DefaultParagraphFont">
     <w:name w:val="Default Paragraph Font"/>
     <w:uiPriority w:val="1"/>
+    <w:semiHidden/>
     <w:unhideWhenUsed/>
   </w:style>
   <w:style w:type="table" w:default="1" w:styleId="TableNormal">

</xml_diff>

<commit_message>
Tiny update to make things easier
</commit_message>
<xml_diff>
--- a/Software Testing Report.docx
+++ b/Software Testing Report.docx
@@ -126,21 +126,7 @@
                 <w:rStyle w:val="Hyperlink"/>
                 <w:noProof/>
               </w:rPr>
-              <w:t>Unit</w:t>
-            </w:r>
-            <w:r>
-              <w:rPr>
-                <w:rStyle w:val="Hyperlink"/>
-                <w:noProof/>
-              </w:rPr>
-              <w:t xml:space="preserve"> </w:t>
-            </w:r>
-            <w:r>
-              <w:rPr>
-                <w:rStyle w:val="Hyperlink"/>
-                <w:noProof/>
-              </w:rPr>
-              <w:t>Tests</w:t>
+              <w:t>Unit Tests</w:t>
             </w:r>
             <w:r>
               <w:rPr>
@@ -224,21 +210,7 @@
                 <w:rStyle w:val="Hyperlink"/>
                 <w:noProof/>
               </w:rPr>
-              <w:t>Coverage</w:t>
-            </w:r>
-            <w:r>
-              <w:rPr>
-                <w:rStyle w:val="Hyperlink"/>
-                <w:noProof/>
-              </w:rPr>
-              <w:t xml:space="preserve"> </w:t>
-            </w:r>
-            <w:r>
-              <w:rPr>
-                <w:rStyle w:val="Hyperlink"/>
-                <w:noProof/>
-              </w:rPr>
-              <w:t>Report</w:t>
+              <w:t>Coverage Report</w:t>
             </w:r>
             <w:r>
               <w:rPr>
@@ -322,28 +294,7 @@
                 <w:rStyle w:val="Hyperlink"/>
                 <w:noProof/>
               </w:rPr>
-              <w:t>Requirements Acc</w:t>
-            </w:r>
-            <w:r>
-              <w:rPr>
-                <w:rStyle w:val="Hyperlink"/>
-                <w:noProof/>
-              </w:rPr>
-              <w:t>e</w:t>
-            </w:r>
-            <w:r>
-              <w:rPr>
-                <w:rStyle w:val="Hyperlink"/>
-                <w:noProof/>
-              </w:rPr>
-              <w:t>p</w:t>
-            </w:r>
-            <w:r>
-              <w:rPr>
-                <w:rStyle w:val="Hyperlink"/>
-                <w:noProof/>
-              </w:rPr>
-              <w:t>tance Testing</w:t>
+              <w:t>Requirements Acceptance Testing</w:t>
             </w:r>
             <w:r>
               <w:rPr>
@@ -798,9 +749,507 @@
           </w:p>
         </w:tc>
       </w:tr>
+      <w:tr>
+        <w:tc>
+          <w:tcPr>
+            <w:tcW w:w="959" w:type="dxa"/>
+          </w:tcPr>
+          <w:p>
+            <w:pPr>
+              <w:spacing w:before="60"/>
+              <w:rPr>
+                <w:color w:val="FF0000"/>
+              </w:rPr>
+            </w:pPr>
+            <w:r>
+              <w:rPr>
+                <w:color w:val="FF0000"/>
+              </w:rPr>
+              <w:t>3.0</w:t>
+            </w:r>
+          </w:p>
+        </w:tc>
+        <w:tc>
+          <w:tcPr>
+            <w:tcW w:w="4111" w:type="dxa"/>
+          </w:tcPr>
+          <w:p>
+            <w:pPr>
+              <w:ind w:left="720" w:hanging="720"/>
+            </w:pPr>
+            <w:r>
+              <w:t>Search and Graph Tests</w:t>
+            </w:r>
+          </w:p>
+        </w:tc>
+        <w:tc>
+          <w:tcPr>
+            <w:tcW w:w="5386" w:type="dxa"/>
+          </w:tcPr>
+          <w:p/>
+        </w:tc>
+        <w:tc>
+          <w:tcPr>
+            <w:tcW w:w="3720" w:type="dxa"/>
+          </w:tcPr>
+          <w:p/>
+        </w:tc>
+      </w:tr>
+      <w:tr>
+        <w:tc>
+          <w:tcPr>
+            <w:tcW w:w="959" w:type="dxa"/>
+          </w:tcPr>
+          <w:p>
+            <w:pPr>
+              <w:spacing w:before="60"/>
+              <w:rPr>
+                <w:color w:val="FF0000"/>
+              </w:rPr>
+            </w:pPr>
+            <w:r>
+              <w:rPr>
+                <w:color w:val="FF0000"/>
+              </w:rPr>
+              <w:t>3.1</w:t>
+            </w:r>
+          </w:p>
+        </w:tc>
+        <w:tc>
+          <w:tcPr>
+            <w:tcW w:w="4111" w:type="dxa"/>
+          </w:tcPr>
+          <w:p>
+            <w:r>
+              <w:t>Empty Graph</w:t>
+            </w:r>
+          </w:p>
+        </w:tc>
+        <w:tc>
+          <w:tcPr>
+            <w:tcW w:w="5386" w:type="dxa"/>
+          </w:tcPr>
+          <w:p>
+            <w:r>
+              <w:t>Either Error Message or the graph being empty</w:t>
+            </w:r>
+          </w:p>
+        </w:tc>
+        <w:tc>
+          <w:tcPr>
+            <w:tcW w:w="3720" w:type="dxa"/>
+          </w:tcPr>
+          <w:p/>
+        </w:tc>
+      </w:tr>
+      <w:tr>
+        <w:tc>
+          <w:tcPr>
+            <w:tcW w:w="959" w:type="dxa"/>
+          </w:tcPr>
+          <w:p>
+            <w:pPr>
+              <w:spacing w:before="60"/>
+              <w:rPr>
+                <w:color w:val="FF0000"/>
+              </w:rPr>
+            </w:pPr>
+            <w:r>
+              <w:rPr>
+                <w:color w:val="FF0000"/>
+              </w:rPr>
+              <w:t>3.2</w:t>
+            </w:r>
+          </w:p>
+        </w:tc>
+        <w:tc>
+          <w:tcPr>
+            <w:tcW w:w="4111" w:type="dxa"/>
+          </w:tcPr>
+          <w:p>
+            <w:r>
+              <w:t>Search Term not applicable</w:t>
+            </w:r>
+          </w:p>
+        </w:tc>
+        <w:tc>
+          <w:tcPr>
+            <w:tcW w:w="5386" w:type="dxa"/>
+          </w:tcPr>
+          <w:p>
+            <w:r>
+              <w:t>Error Message</w:t>
+            </w:r>
+          </w:p>
+        </w:tc>
+        <w:tc>
+          <w:tcPr>
+            <w:tcW w:w="3720" w:type="dxa"/>
+          </w:tcPr>
+          <w:p/>
+        </w:tc>
+      </w:tr>
+      <w:tr>
+        <w:tc>
+          <w:tcPr>
+            <w:tcW w:w="959" w:type="dxa"/>
+          </w:tcPr>
+          <w:p>
+            <w:pPr>
+              <w:spacing w:before="60"/>
+              <w:rPr>
+                <w:color w:val="FF0000"/>
+              </w:rPr>
+            </w:pPr>
+            <w:r>
+              <w:rPr>
+                <w:color w:val="FF0000"/>
+              </w:rPr>
+              <w:t>3.2</w:t>
+            </w:r>
+          </w:p>
+        </w:tc>
+        <w:tc>
+          <w:tcPr>
+            <w:tcW w:w="4111" w:type="dxa"/>
+          </w:tcPr>
+          <w:p>
+            <w:r>
+              <w:t>Minimal data for graph</w:t>
+            </w:r>
+          </w:p>
+        </w:tc>
+        <w:tc>
+          <w:tcPr>
+            <w:tcW w:w="5386" w:type="dxa"/>
+          </w:tcPr>
+          <w:p>
+            <w:r>
+              <w:t xml:space="preserve">Graph </w:t>
+            </w:r>
+            <w:r>
+              <w:rPr>
+                <w:rStyle w:val="ui-provider"/>
+              </w:rPr>
+              <w:t>w</w:t>
+            </w:r>
+            <w:r>
+              <w:rPr>
+                <w:rStyle w:val="ui-provider"/>
+              </w:rPr>
+              <w:t>ill make do???</w:t>
+            </w:r>
+          </w:p>
+        </w:tc>
+        <w:tc>
+          <w:tcPr>
+            <w:tcW w:w="3720" w:type="dxa"/>
+          </w:tcPr>
+          <w:p/>
+        </w:tc>
+      </w:tr>
+      <w:tr>
+        <w:tc>
+          <w:tcPr>
+            <w:tcW w:w="959" w:type="dxa"/>
+          </w:tcPr>
+          <w:p>
+            <w:pPr>
+              <w:spacing w:before="60"/>
+              <w:rPr>
+                <w:color w:val="FF0000"/>
+              </w:rPr>
+            </w:pPr>
+            <w:r>
+              <w:rPr>
+                <w:color w:val="FF0000"/>
+              </w:rPr>
+              <w:t>3.3</w:t>
+            </w:r>
+          </w:p>
+        </w:tc>
+        <w:tc>
+          <w:tcPr>
+            <w:tcW w:w="4111" w:type="dxa"/>
+          </w:tcPr>
+          <w:p>
+            <w:r>
+              <w:t>Graph Has Too much data</w:t>
+            </w:r>
+          </w:p>
+        </w:tc>
+        <w:tc>
+          <w:tcPr>
+            <w:tcW w:w="5386" w:type="dxa"/>
+          </w:tcPr>
+          <w:p>
+            <w:r>
+              <w:t xml:space="preserve">Graph </w:t>
+            </w:r>
+            <w:r>
+              <w:rPr>
+                <w:rStyle w:val="ui-provider"/>
+              </w:rPr>
+              <w:t>w</w:t>
+            </w:r>
+            <w:r>
+              <w:rPr>
+                <w:rStyle w:val="ui-provider"/>
+              </w:rPr>
+              <w:t>ill ‘zoom out’ to account for it all</w:t>
+            </w:r>
+          </w:p>
+        </w:tc>
+        <w:tc>
+          <w:tcPr>
+            <w:tcW w:w="3720" w:type="dxa"/>
+          </w:tcPr>
+          <w:p/>
+        </w:tc>
+      </w:tr>
+      <w:tr>
+        <w:tc>
+          <w:tcPr>
+            <w:tcW w:w="959" w:type="dxa"/>
+          </w:tcPr>
+          <w:p>
+            <w:pPr>
+              <w:spacing w:before="60"/>
+              <w:rPr>
+                <w:color w:val="FF0000"/>
+              </w:rPr>
+            </w:pPr>
+            <w:r>
+              <w:rPr>
+                <w:color w:val="FF0000"/>
+              </w:rPr>
+              <w:t>4.0</w:t>
+            </w:r>
+          </w:p>
+        </w:tc>
+        <w:tc>
+          <w:tcPr>
+            <w:tcW w:w="4111" w:type="dxa"/>
+          </w:tcPr>
+          <w:p>
+            <w:r>
+              <w:t>Correct Data</w:t>
+            </w:r>
+          </w:p>
+        </w:tc>
+        <w:tc>
+          <w:tcPr>
+            <w:tcW w:w="5386" w:type="dxa"/>
+          </w:tcPr>
+          <w:p/>
+        </w:tc>
+        <w:tc>
+          <w:tcPr>
+            <w:tcW w:w="3720" w:type="dxa"/>
+          </w:tcPr>
+          <w:p/>
+        </w:tc>
+      </w:tr>
+      <w:tr>
+        <w:tc>
+          <w:tcPr>
+            <w:tcW w:w="959" w:type="dxa"/>
+          </w:tcPr>
+          <w:p>
+            <w:pPr>
+              <w:spacing w:before="60"/>
+              <w:rPr>
+                <w:color w:val="FF0000"/>
+              </w:rPr>
+            </w:pPr>
+            <w:r>
+              <w:rPr>
+                <w:color w:val="FF0000"/>
+              </w:rPr>
+              <w:t>4.1</w:t>
+            </w:r>
+          </w:p>
+        </w:tc>
+        <w:tc>
+          <w:tcPr>
+            <w:tcW w:w="4111" w:type="dxa"/>
+          </w:tcPr>
+          <w:p>
+            <w:r>
+              <w:t>Search term that IS applicable</w:t>
+            </w:r>
+          </w:p>
+        </w:tc>
+        <w:tc>
+          <w:tcPr>
+            <w:tcW w:w="5386" w:type="dxa"/>
+          </w:tcPr>
+          <w:p>
+            <w:r>
+              <w:t xml:space="preserve">System </w:t>
+            </w:r>
+            <w:r>
+              <w:rPr>
+                <w:rStyle w:val="ui-provider"/>
+              </w:rPr>
+              <w:t>w</w:t>
+            </w:r>
+            <w:r>
+              <w:rPr>
+                <w:rStyle w:val="ui-provider"/>
+              </w:rPr>
+              <w:t>ill return all data entries that fit Search terms</w:t>
+            </w:r>
+          </w:p>
+        </w:tc>
+        <w:tc>
+          <w:tcPr>
+            <w:tcW w:w="3720" w:type="dxa"/>
+          </w:tcPr>
+          <w:p/>
+        </w:tc>
+      </w:tr>
+      <w:tr>
+        <w:tc>
+          <w:tcPr>
+            <w:tcW w:w="959" w:type="dxa"/>
+          </w:tcPr>
+          <w:p>
+            <w:pPr>
+              <w:spacing w:before="60"/>
+              <w:rPr>
+                <w:color w:val="FF0000"/>
+              </w:rPr>
+            </w:pPr>
+            <w:r>
+              <w:rPr>
+                <w:color w:val="FF0000"/>
+              </w:rPr>
+              <w:t>4.2</w:t>
+            </w:r>
+          </w:p>
+        </w:tc>
+        <w:tc>
+          <w:tcPr>
+            <w:tcW w:w="4111" w:type="dxa"/>
+          </w:tcPr>
+          <w:p>
+            <w:r>
+              <w:t>Standard Expected Graph</w:t>
+            </w:r>
+          </w:p>
+        </w:tc>
+        <w:tc>
+          <w:tcPr>
+            <w:tcW w:w="5386" w:type="dxa"/>
+          </w:tcPr>
+          <w:p>
+            <w:r>
+              <w:t xml:space="preserve"> Using data selected, the graph </w:t>
+            </w:r>
+            <w:r>
+              <w:rPr>
+                <w:rStyle w:val="ui-provider"/>
+              </w:rPr>
+              <w:t>w</w:t>
+            </w:r>
+            <w:r>
+              <w:rPr>
+                <w:rStyle w:val="ui-provider"/>
+              </w:rPr>
+              <w:t>ill be made based on it</w:t>
+            </w:r>
+          </w:p>
+        </w:tc>
+        <w:tc>
+          <w:tcPr>
+            <w:tcW w:w="3720" w:type="dxa"/>
+          </w:tcPr>
+          <w:p/>
+        </w:tc>
+      </w:tr>
+      <w:tr>
+        <w:tc>
+          <w:tcPr>
+            <w:tcW w:w="959" w:type="dxa"/>
+          </w:tcPr>
+          <w:p>
+            <w:pPr>
+              <w:spacing w:before="60"/>
+              <w:rPr>
+                <w:color w:val="FF0000"/>
+              </w:rPr>
+            </w:pPr>
+            <w:r>
+              <w:rPr>
+                <w:color w:val="FF0000"/>
+              </w:rPr>
+              <w:lastRenderedPageBreak/>
+              <w:t>4.3</w:t>
+            </w:r>
+          </w:p>
+        </w:tc>
+        <w:tc>
+          <w:tcPr>
+            <w:tcW w:w="4111" w:type="dxa"/>
+          </w:tcPr>
+          <w:p>
+            <w:r>
+              <w:t>Too much data returned from search</w:t>
+            </w:r>
+          </w:p>
+        </w:tc>
+        <w:tc>
+          <w:tcPr>
+            <w:tcW w:w="5386" w:type="dxa"/>
+          </w:tcPr>
+          <w:p>
+            <w:r>
+              <w:t>Either multiple pages of returned results, or one long page that must be scrolled through.</w:t>
+            </w:r>
+          </w:p>
+        </w:tc>
+        <w:tc>
+          <w:tcPr>
+            <w:tcW w:w="3720" w:type="dxa"/>
+          </w:tcPr>
+          <w:p/>
+        </w:tc>
+      </w:tr>
+      <w:tr>
+        <w:tc>
+          <w:tcPr>
+            <w:tcW w:w="959" w:type="dxa"/>
+          </w:tcPr>
+          <w:p>
+            <w:pPr>
+              <w:spacing w:before="60"/>
+              <w:rPr>
+                <w:color w:val="FF0000"/>
+              </w:rPr>
+            </w:pPr>
+          </w:p>
+        </w:tc>
+        <w:tc>
+          <w:tcPr>
+            <w:tcW w:w="4111" w:type="dxa"/>
+          </w:tcPr>
+          <w:p/>
+        </w:tc>
+        <w:tc>
+          <w:tcPr>
+            <w:tcW w:w="5386" w:type="dxa"/>
+          </w:tcPr>
+          <w:p/>
+        </w:tc>
+        <w:tc>
+          <w:tcPr>
+            <w:tcW w:w="3720" w:type="dxa"/>
+          </w:tcPr>
+          <w:p/>
+        </w:tc>
+      </w:tr>
     </w:tbl>
-    <w:p/>
-    <w:p/>
     <w:p>
       <w:r>
         <w:br w:type="page"/>
@@ -829,13 +1278,57 @@
       </w:pPr>
     </w:p>
     <w:p>
+      <w:r>
+        <w:t>In our evaluation of the Accident Data User Interface, we did more than just a quick glance at the extensive unit tests we've developed. Our evaluation of coverage was thorough. We spent a great deal of time analysing how effectively our tests covered distinct statements within specific functions, the many branches in our decision-making process; the factors that determined how our programme would run.</w:t>
+      </w:r>
+    </w:p>
+    <w:p>
       <w:pPr>
         <w:rPr>
           <w:color w:val="FF0000"/>
         </w:rPr>
       </w:pPr>
       <w:r>
-        <w:t>In our evaluation of the Accident Data User Interface, we did more than just a quick glance at the extensive unit tests we've developed. Our evaluation of coverage was thorough. We spent a great deal of time analysing how effectively our tests covered distinct statements within specific functions, the many branches in our decision-making process; the factors that determined how our programme would run.</w:t>
+        <w:rPr>
+          <w:rStyle w:val="ui-provider"/>
+        </w:rPr>
+        <w:t xml:space="preserve">We tested based on the expected results that most of the expected uses </w:t>
+      </w:r>
+      <w:r>
+        <w:rPr>
+          <w:rStyle w:val="ui-provider"/>
+        </w:rPr>
+        <w:t>w</w:t>
+      </w:r>
+      <w:r>
+        <w:rPr>
+          <w:rStyle w:val="ui-provider"/>
+        </w:rPr>
+        <w:t xml:space="preserve">ould be interested in.  An example of this </w:t>
+      </w:r>
+      <w:r>
+        <w:rPr>
+          <w:rStyle w:val="ui-provider"/>
+        </w:rPr>
+        <w:t>w</w:t>
+      </w:r>
+      <w:r>
+        <w:rPr>
+          <w:rStyle w:val="ui-provider"/>
+        </w:rPr>
+        <w:t xml:space="preserve">ould be Testing the results of all the accidents in a certain suburb, or most common cause of accidents. And then made a graph </w:t>
+      </w:r>
+      <w:r>
+        <w:rPr>
+          <w:rStyle w:val="ui-provider"/>
+        </w:rPr>
+        <w:t>w</w:t>
+      </w:r>
+      <w:r>
+        <w:rPr>
+          <w:rStyle w:val="ui-provider"/>
+        </w:rPr>
+        <w:t>ith those results.</w:t>
       </w:r>
     </w:p>
     <w:p>
@@ -1955,6 +2448,56 @@
     </w:sectPr>
   </w:body>
 </w:document>
+</file>
+
+<file path=word/endnotes.xml><?xml version="1.0" encoding="utf-8"?>
+<w:endnotes xmlns:wpc="http://schemas.microsoft.com/office/word/2010/wordprocessingCanvas" xmlns:cx="http://schemas.microsoft.com/office/drawing/2014/chartex" xmlns:cx1="http://schemas.microsoft.com/office/drawing/2015/9/8/chartex" xmlns:cx2="http://schemas.microsoft.com/office/drawing/2015/10/21/chartex" xmlns:cx3="http://schemas.microsoft.com/office/drawing/2016/5/9/chartex" xmlns:cx4="http://schemas.microsoft.com/office/drawing/2016/5/10/chartex" xmlns:cx5="http://schemas.microsoft.com/office/drawing/2016/5/11/chartex" xmlns:cx6="http://schemas.microsoft.com/office/drawing/2016/5/12/chartex" xmlns:cx7="http://schemas.microsoft.com/office/drawing/2016/5/13/chartex" xmlns:cx8="http://schemas.microsoft.com/office/drawing/2016/5/14/chartex" xmlns:mc="http://schemas.openxmlformats.org/markup-compatibility/2006" xmlns:aink="http://schemas.microsoft.com/office/drawing/2016/ink" xmlns:am3d="http://schemas.microsoft.com/office/drawing/2017/model3d" xmlns:o="urn:schemas-microsoft-com:office:office" xmlns:oel="http://schemas.microsoft.com/office/2019/extlst" xmlns:r="http://schemas.openxmlformats.org/officeDocument/2006/relationships" xmlns:m="http://schemas.openxmlformats.org/officeDocument/2006/math" xmlns:v="urn:schemas-microsoft-com:vml" xmlns:wp14="http://schemas.microsoft.com/office/word/2010/wordprocessingDrawing" xmlns:wp="http://schemas.openxmlformats.org/drawingml/2006/wordprocessingDrawing" xmlns:w10="urn:schemas-microsoft-com:office:word" xmlns:w="http://schemas.openxmlformats.org/wordprocessingml/2006/main" xmlns:w14="http://schemas.microsoft.com/office/word/2010/wordml" xmlns:w15="http://schemas.microsoft.com/office/word/2012/wordml" xmlns:w16cex="http://schemas.microsoft.com/office/word/2018/wordml/cex" xmlns:w16cid="http://schemas.microsoft.com/office/word/2016/wordml/cid" xmlns:w16="http://schemas.microsoft.com/office/word/2018/wordml" xmlns:w16sdtdh="http://schemas.microsoft.com/office/word/2020/wordml/sdtdatahash" xmlns:w16se="http://schemas.microsoft.com/office/word/2015/wordml/symex" xmlns:wpg="http://schemas.microsoft.com/office/word/2010/wordprocessingGroup" xmlns:wpi="http://schemas.microsoft.com/office/word/2010/wordprocessingInk" xmlns:wne="http://schemas.microsoft.com/office/word/2006/wordml" xmlns:wps="http://schemas.microsoft.com/office/word/2010/wordprocessingShape" mc:Ignorable="w14 w15 w16se w16cid w16 w16cex w16sdtdh wp14">
+  <w:endnote w:type="separator" w:id="-1">
+    <w:p>
+      <w:pPr>
+        <w:spacing w:after="0" w:line="240" w:lineRule="auto"/>
+      </w:pPr>
+      <w:r>
+        <w:separator/>
+      </w:r>
+    </w:p>
+  </w:endnote>
+  <w:endnote w:type="continuationSeparator" w:id="0">
+    <w:p>
+      <w:pPr>
+        <w:spacing w:after="0" w:line="240" w:lineRule="auto"/>
+      </w:pPr>
+      <w:r>
+        <w:continuationSeparator/>
+      </w:r>
+    </w:p>
+  </w:endnote>
+</w:endnotes>
+</file>
+
+<file path=word/footnotes.xml><?xml version="1.0" encoding="utf-8"?>
+<w:footnotes xmlns:wpc="http://schemas.microsoft.com/office/word/2010/wordprocessingCanvas" xmlns:cx="http://schemas.microsoft.com/office/drawing/2014/chartex" xmlns:cx1="http://schemas.microsoft.com/office/drawing/2015/9/8/chartex" xmlns:cx2="http://schemas.microsoft.com/office/drawing/2015/10/21/chartex" xmlns:cx3="http://schemas.microsoft.com/office/drawing/2016/5/9/chartex" xmlns:cx4="http://schemas.microsoft.com/office/drawing/2016/5/10/chartex" xmlns:cx5="http://schemas.microsoft.com/office/drawing/2016/5/11/chartex" xmlns:cx6="http://schemas.microsoft.com/office/drawing/2016/5/12/chartex" xmlns:cx7="http://schemas.microsoft.com/office/drawing/2016/5/13/chartex" xmlns:cx8="http://schemas.microsoft.com/office/drawing/2016/5/14/chartex" xmlns:mc="http://schemas.openxmlformats.org/markup-compatibility/2006" xmlns:aink="http://schemas.microsoft.com/office/drawing/2016/ink" xmlns:am3d="http://schemas.microsoft.com/office/drawing/2017/model3d" xmlns:o="urn:schemas-microsoft-com:office:office" xmlns:oel="http://schemas.microsoft.com/office/2019/extlst" xmlns:r="http://schemas.openxmlformats.org/officeDocument/2006/relationships" xmlns:m="http://schemas.openxmlformats.org/officeDocument/2006/math" xmlns:v="urn:schemas-microsoft-com:vml" xmlns:wp14="http://schemas.microsoft.com/office/word/2010/wordprocessingDrawing" xmlns:wp="http://schemas.openxmlformats.org/drawingml/2006/wordprocessingDrawing" xmlns:w10="urn:schemas-microsoft-com:office:word" xmlns:w="http://schemas.openxmlformats.org/wordprocessingml/2006/main" xmlns:w14="http://schemas.microsoft.com/office/word/2010/wordml" xmlns:w15="http://schemas.microsoft.com/office/word/2012/wordml" xmlns:w16cex="http://schemas.microsoft.com/office/word/2018/wordml/cex" xmlns:w16cid="http://schemas.microsoft.com/office/word/2016/wordml/cid" xmlns:w16="http://schemas.microsoft.com/office/word/2018/wordml" xmlns:w16sdtdh="http://schemas.microsoft.com/office/word/2020/wordml/sdtdatahash" xmlns:w16se="http://schemas.microsoft.com/office/word/2015/wordml/symex" xmlns:wpg="http://schemas.microsoft.com/office/word/2010/wordprocessingGroup" xmlns:wpi="http://schemas.microsoft.com/office/word/2010/wordprocessingInk" xmlns:wne="http://schemas.microsoft.com/office/word/2006/wordml" xmlns:wps="http://schemas.microsoft.com/office/word/2010/wordprocessingShape" mc:Ignorable="w14 w15 w16se w16cid w16 w16cex w16sdtdh wp14">
+  <w:footnote w:type="separator" w:id="-1">
+    <w:p>
+      <w:pPr>
+        <w:spacing w:after="0" w:line="240" w:lineRule="auto"/>
+      </w:pPr>
+      <w:r>
+        <w:separator/>
+      </w:r>
+    </w:p>
+  </w:footnote>
+  <w:footnote w:type="continuationSeparator" w:id="0">
+    <w:p>
+      <w:pPr>
+        <w:spacing w:after="0" w:line="240" w:lineRule="auto"/>
+      </w:pPr>
+      <w:r>
+        <w:continuationSeparator/>
+      </w:r>
+    </w:p>
+  </w:footnote>
+</w:footnotes>
 </file>
 
 <file path=word/numbering.xml><?xml version="1.0" encoding="utf-8"?>
@@ -3267,6 +3810,7 @@
   <w:style w:type="character" w:default="1" w:styleId="DefaultParagraphFont">
     <w:name w:val="Default Paragraph Font"/>
     <w:uiPriority w:val="1"/>
+    <w:semiHidden/>
     <w:unhideWhenUsed/>
   </w:style>
   <w:style w:type="table" w:default="1" w:styleId="TableNormal">
@@ -3750,6 +4294,55 @@
       <w:rFonts w:cs="Times New Roman"/>
       <w:lang w:val="en-US"/>
     </w:rPr>
+  </w:style>
+  <w:style w:type="paragraph" w:styleId="Header">
+    <w:name w:val="header"/>
+    <w:basedOn w:val="Normal"/>
+    <w:link w:val="HeaderChar"/>
+    <w:uiPriority w:val="99"/>
+    <w:unhideWhenUsed/>
+    <w:rsid w:val="00F958B8"/>
+    <w:pPr>
+      <w:tabs>
+        <w:tab w:val="center" w:pos="4513"/>
+        <w:tab w:val="right" w:pos="9026"/>
+      </w:tabs>
+      <w:spacing w:after="0" w:line="240" w:lineRule="auto"/>
+    </w:pPr>
+  </w:style>
+  <w:style w:type="character" w:customStyle="1" w:styleId="HeaderChar">
+    <w:name w:val="Header Char"/>
+    <w:basedOn w:val="DefaultParagraphFont"/>
+    <w:link w:val="Header"/>
+    <w:uiPriority w:val="99"/>
+    <w:rsid w:val="00F958B8"/>
+  </w:style>
+  <w:style w:type="paragraph" w:styleId="Footer">
+    <w:name w:val="footer"/>
+    <w:basedOn w:val="Normal"/>
+    <w:link w:val="FooterChar"/>
+    <w:uiPriority w:val="99"/>
+    <w:unhideWhenUsed/>
+    <w:rsid w:val="00F958B8"/>
+    <w:pPr>
+      <w:tabs>
+        <w:tab w:val="center" w:pos="4513"/>
+        <w:tab w:val="right" w:pos="9026"/>
+      </w:tabs>
+      <w:spacing w:after="0" w:line="240" w:lineRule="auto"/>
+    </w:pPr>
+  </w:style>
+  <w:style w:type="character" w:customStyle="1" w:styleId="FooterChar">
+    <w:name w:val="Footer Char"/>
+    <w:basedOn w:val="DefaultParagraphFont"/>
+    <w:link w:val="Footer"/>
+    <w:uiPriority w:val="99"/>
+    <w:rsid w:val="00F958B8"/>
+  </w:style>
+  <w:style w:type="character" w:customStyle="1" w:styleId="ui-provider">
+    <w:name w:val="ui-provider"/>
+    <w:basedOn w:val="DefaultParagraphFont"/>
+    <w:rsid w:val="00F958B8"/>
   </w:style>
 </w:styles>
 </file>

</xml_diff>

<commit_message>
More edits, mostly coverage part
</commit_message>
<xml_diff>
--- a/Software Testing Report.docx
+++ b/Software Testing Report.docx
@@ -32,7 +32,15 @@
     </w:p>
     <w:p>
       <w:r>
-        <w:t>Lambert Niyuhire, Cody Perkins, Mitchell Reid</w:t>
+        <w:t xml:space="preserve">Lambert </w:t>
+      </w:r>
+      <w:proofErr w:type="spellStart"/>
+      <w:r>
+        <w:t>Niyuhire</w:t>
+      </w:r>
+      <w:proofErr w:type="spellEnd"/>
+      <w:r>
+        <w:t>, Cody Perkins, Mitchell Reid</w:t>
       </w:r>
     </w:p>
     <w:p>
@@ -931,13 +939,7 @@
               <w:rPr>
                 <w:rStyle w:val="ui-provider"/>
               </w:rPr>
-              <w:t>w</w:t>
-            </w:r>
-            <w:r>
-              <w:rPr>
-                <w:rStyle w:val="ui-provider"/>
-              </w:rPr>
-              <w:t>ill make do???</w:t>
+              <w:t>will make do???</w:t>
             </w:r>
           </w:p>
         </w:tc>
@@ -990,13 +992,7 @@
               <w:rPr>
                 <w:rStyle w:val="ui-provider"/>
               </w:rPr>
-              <w:t>w</w:t>
-            </w:r>
-            <w:r>
-              <w:rPr>
-                <w:rStyle w:val="ui-provider"/>
-              </w:rPr>
-              <w:t>ill ‘zoom out’ to account for it all</w:t>
+              <w:t>will ‘zoom out’ to account for it all</w:t>
             </w:r>
           </w:p>
         </w:tc>
@@ -1092,13 +1088,7 @@
               <w:rPr>
                 <w:rStyle w:val="ui-provider"/>
               </w:rPr>
-              <w:t>w</w:t>
-            </w:r>
-            <w:r>
-              <w:rPr>
-                <w:rStyle w:val="ui-provider"/>
-              </w:rPr>
-              <w:t>ill return all data entries that fit Search terms</w:t>
+              <w:t>will return all data entries that fit Search terms</w:t>
             </w:r>
           </w:p>
         </w:tc>
@@ -1151,13 +1141,7 @@
               <w:rPr>
                 <w:rStyle w:val="ui-provider"/>
               </w:rPr>
-              <w:t>w</w:t>
-            </w:r>
-            <w:r>
-              <w:rPr>
-                <w:rStyle w:val="ui-provider"/>
-              </w:rPr>
-              <w:t>ill be made based on it</w:t>
+              <w:t>will be made based on it</w:t>
             </w:r>
           </w:p>
         </w:tc>
@@ -1285,50 +1269,27 @@
     <w:p>
       <w:pPr>
         <w:rPr>
-          <w:color w:val="FF0000"/>
+          <w:rStyle w:val="ui-provider"/>
         </w:rPr>
       </w:pPr>
       <w:r>
         <w:rPr>
           <w:rStyle w:val="ui-provider"/>
         </w:rPr>
-        <w:t xml:space="preserve">We tested based on the expected results that most of the expected uses </w:t>
+        <w:t>We tested based on the expected results that most of the expected uses would be interested in.  An example of this would be Testing the results of all the accidents in a certain suburb, or most common cause of accidents. And then made a graph with those results.</w:t>
       </w:r>
+    </w:p>
+    <w:p>
+      <w:pPr>
+        <w:rPr>
+          <w:color w:val="FF0000"/>
+        </w:rPr>
+      </w:pPr>
       <w:r>
         <w:rPr>
           <w:rStyle w:val="ui-provider"/>
         </w:rPr>
-        <w:t>w</w:t>
-      </w:r>
-      <w:r>
-        <w:rPr>
-          <w:rStyle w:val="ui-provider"/>
-        </w:rPr>
-        <w:t xml:space="preserve">ould be interested in.  An example of this </w:t>
-      </w:r>
-      <w:r>
-        <w:rPr>
-          <w:rStyle w:val="ui-provider"/>
-        </w:rPr>
-        <w:t>w</w:t>
-      </w:r>
-      <w:r>
-        <w:rPr>
-          <w:rStyle w:val="ui-provider"/>
-        </w:rPr>
-        <w:t xml:space="preserve">ould be Testing the results of all the accidents in a certain suburb, or most common cause of accidents. And then made a graph </w:t>
-      </w:r>
-      <w:r>
-        <w:rPr>
-          <w:rStyle w:val="ui-provider"/>
-        </w:rPr>
-        <w:t>w</w:t>
-      </w:r>
-      <w:r>
-        <w:rPr>
-          <w:rStyle w:val="ui-provider"/>
-        </w:rPr>
-        <w:t>ith those results.</w:t>
+        <w:t>The unit tests that were about false inputs, like incorrect data, no data, too much data, were all conclusive. They reported back the appropriate error messages relevant to each issue. Anything that wasn’t something that would result in a straight up error to the system was handled appropriately by the system, such as having so much data that it didn’t fit onto a single page be solved with a scroll feature.</w:t>
       </w:r>
     </w:p>
     <w:p>
@@ -2344,7 +2305,15 @@
               <w:spacing w:before="60"/>
             </w:pPr>
             <w:r>
-              <w:t>The wireframe mock-ups and diagrams in Drawio match expectations.</w:t>
+              <w:t>The wireframe mock-ups and diagrams in </w:t>
+            </w:r>
+            <w:proofErr w:type="spellStart"/>
+            <w:r>
+              <w:t>Drawio</w:t>
+            </w:r>
+            <w:proofErr w:type="spellEnd"/>
+            <w:r>
+              <w:t xml:space="preserve"> match expectations.</w:t>
             </w:r>
           </w:p>
         </w:tc>
@@ -2433,6 +2402,89 @@
             </w:pPr>
             <w:r>
               <w:t>Integrate the database seamlessly</w:t>
+            </w:r>
+          </w:p>
+        </w:tc>
+      </w:tr>
+      <w:tr>
+        <w:trPr>
+          <w:trHeight w:val="1265"/>
+        </w:trPr>
+        <w:tc>
+          <w:tcPr>
+            <w:tcW w:w="558" w:type="pct"/>
+          </w:tcPr>
+          <w:p>
+            <w:pPr>
+              <w:spacing w:before="60"/>
+              <w:rPr>
+                <w:color w:val="FF0000"/>
+              </w:rPr>
+            </w:pPr>
+            <w:r>
+              <w:rPr>
+                <w:color w:val="FF0000"/>
+              </w:rPr>
+              <w:t>12</w:t>
+            </w:r>
+          </w:p>
+        </w:tc>
+        <w:tc>
+          <w:tcPr>
+            <w:tcW w:w="2026" w:type="pct"/>
+          </w:tcPr>
+          <w:p>
+            <w:r>
+              <w:t>Graphs that utilize the selected data</w:t>
+            </w:r>
+          </w:p>
+        </w:tc>
+        <w:tc>
+          <w:tcPr>
+            <w:tcW w:w="592" w:type="pct"/>
+          </w:tcPr>
+          <w:p>
+            <w:pPr>
+              <w:tabs>
+                <w:tab w:val="left" w:pos="317"/>
+              </w:tabs>
+              <w:spacing w:before="60"/>
+              <w:ind w:left="317" w:hanging="317"/>
+            </w:pPr>
+            <w:r>
+              <w:t>Full</w:t>
+            </w:r>
+          </w:p>
+        </w:tc>
+        <w:tc>
+          <w:tcPr>
+            <w:tcW w:w="555" w:type="pct"/>
+          </w:tcPr>
+          <w:p>
+            <w:pPr>
+              <w:spacing w:before="60"/>
+            </w:pPr>
+            <w:r>
+              <w:t>Pass</w:t>
+            </w:r>
+          </w:p>
+        </w:tc>
+        <w:tc>
+          <w:tcPr>
+            <w:tcW w:w="1269" w:type="pct"/>
+          </w:tcPr>
+          <w:p>
+            <w:pPr>
+              <w:spacing w:before="60"/>
+            </w:pPr>
+            <w:r>
+              <w:t xml:space="preserve">Bar Graphs </w:t>
+            </w:r>
+            <w:r>
+              <w:rPr>
+                <w:rStyle w:val="ui-provider"/>
+              </w:rPr>
+              <w:t>were implemented</w:t>
             </w:r>
           </w:p>
         </w:tc>

</xml_diff>

<commit_message>
Updated the Software Testing Report.docx
</commit_message>
<xml_diff>
--- a/Software Testing Report.docx
+++ b/Software Testing Report.docx
@@ -1018,13 +1018,7 @@
               <w:rPr>
                 <w:rStyle w:val="ui-provider"/>
               </w:rPr>
-              <w:t>w</w:t>
-            </w:r>
-            <w:r>
-              <w:rPr>
-                <w:rStyle w:val="ui-provider"/>
-              </w:rPr>
-              <w:t>ell</w:t>
+              <w:t>well</w:t>
             </w:r>
           </w:p>
         </w:tc>
@@ -1239,51 +1233,21 @@
               <w:rPr>
                 <w:rStyle w:val="ui-provider"/>
               </w:rPr>
-              <w:t>w</w:t>
-            </w:r>
+              <w:t xml:space="preserve">will put all the entries in one </w:t>
+            </w:r>
+            <w:proofErr w:type="gramStart"/>
             <w:r>
               <w:rPr>
                 <w:rStyle w:val="ui-provider"/>
               </w:rPr>
-              <w:t xml:space="preserve">ill put all the entries in one </w:t>
-            </w:r>
-            <w:proofErr w:type="gramStart"/>
+              <w:t>page, but</w:t>
+            </w:r>
+            <w:proofErr w:type="gramEnd"/>
             <w:r>
               <w:rPr>
                 <w:rStyle w:val="ui-provider"/>
               </w:rPr>
-              <w:t>page, but</w:t>
-            </w:r>
-            <w:proofErr w:type="gramEnd"/>
-            <w:r>
-              <w:rPr>
-                <w:rStyle w:val="ui-provider"/>
-              </w:rPr>
-              <w:t xml:space="preserve"> </w:t>
-            </w:r>
-            <w:r>
-              <w:rPr>
-                <w:rStyle w:val="ui-provider"/>
-              </w:rPr>
-              <w:t>w</w:t>
-            </w:r>
-            <w:r>
-              <w:rPr>
-                <w:rStyle w:val="ui-provider"/>
-              </w:rPr>
-              <w:t>ill allo</w:t>
-            </w:r>
-            <w:r>
-              <w:rPr>
-                <w:rStyle w:val="ui-provider"/>
-              </w:rPr>
-              <w:t>w</w:t>
-            </w:r>
-            <w:r>
-              <w:rPr>
-                <w:rStyle w:val="ui-provider"/>
-              </w:rPr>
-              <w:t xml:space="preserve"> the user to scroll through them.</w:t>
+              <w:t xml:space="preserve"> will allow the user to scroll through them.</w:t>
             </w:r>
           </w:p>
         </w:tc>
@@ -2360,7 +2324,15 @@
               <w:spacing w:before="60"/>
             </w:pPr>
             <w:r>
-              <w:t>The wireframe mock-ups and diagrams in Drawio match expectations.</w:t>
+              <w:t>The wireframe mock-ups and diagrams in </w:t>
+            </w:r>
+            <w:proofErr w:type="spellStart"/>
+            <w:r>
+              <w:t>Drawio</w:t>
+            </w:r>
+            <w:proofErr w:type="spellEnd"/>
+            <w:r>
+              <w:t xml:space="preserve"> match expectations.</w:t>
             </w:r>
           </w:p>
         </w:tc>
@@ -2538,6 +2510,348 @@
       </w:tr>
     </w:tbl>
     <w:p/>
+    <w:p>
+      <w:r>
+        <w:rPr>
+          <w:noProof/>
+        </w:rPr>
+        <w:lastRenderedPageBreak/>
+        <w:drawing>
+          <wp:inline distT="0" distB="0" distL="0" distR="0" wp14:anchorId="3A01EA16" wp14:editId="27EFA491">
+            <wp:extent cx="8863330" cy="4121150"/>
+            <wp:effectExtent l="0" t="0" r="1270" b="6350"/>
+            <wp:docPr id="661069286" name="Picture 1"/>
+            <wp:cNvGraphicFramePr>
+              <a:graphicFrameLocks xmlns:a="http://schemas.openxmlformats.org/drawingml/2006/main" noChangeAspect="1"/>
+            </wp:cNvGraphicFramePr>
+            <a:graphic xmlns:a="http://schemas.openxmlformats.org/drawingml/2006/main">
+              <a:graphicData uri="http://schemas.openxmlformats.org/drawingml/2006/picture">
+                <pic:pic xmlns:pic="http://schemas.openxmlformats.org/drawingml/2006/picture">
+                  <pic:nvPicPr>
+                    <pic:cNvPr id="661069286" name="Picture 661069286"/>
+                    <pic:cNvPicPr/>
+                  </pic:nvPicPr>
+                  <pic:blipFill>
+                    <a:blip r:embed="rId8">
+                      <a:extLst>
+                        <a:ext uri="{28A0092B-C50C-407E-A947-70E740481C1C}">
+                          <a14:useLocalDpi xmlns:a14="http://schemas.microsoft.com/office/drawing/2010/main" val="0"/>
+                        </a:ext>
+                      </a:extLst>
+                    </a:blip>
+                    <a:stretch>
+                      <a:fillRect/>
+                    </a:stretch>
+                  </pic:blipFill>
+                  <pic:spPr>
+                    <a:xfrm>
+                      <a:off x="0" y="0"/>
+                      <a:ext cx="8863330" cy="4121150"/>
+                    </a:xfrm>
+                    <a:prstGeom prst="rect">
+                      <a:avLst/>
+                    </a:prstGeom>
+                  </pic:spPr>
+                </pic:pic>
+              </a:graphicData>
+            </a:graphic>
+          </wp:inline>
+        </w:drawing>
+      </w:r>
+    </w:p>
+    <w:p>
+      <w:r>
+        <w:rPr>
+          <w:noProof/>
+        </w:rPr>
+        <w:lastRenderedPageBreak/>
+        <w:drawing>
+          <wp:inline distT="0" distB="0" distL="0" distR="0" wp14:anchorId="38D9BF4D" wp14:editId="1C891311">
+            <wp:extent cx="8863330" cy="3181350"/>
+            <wp:effectExtent l="0" t="0" r="1270" b="6350"/>
+            <wp:docPr id="751312959" name="Picture 2"/>
+            <wp:cNvGraphicFramePr>
+              <a:graphicFrameLocks xmlns:a="http://schemas.openxmlformats.org/drawingml/2006/main" noChangeAspect="1"/>
+            </wp:cNvGraphicFramePr>
+            <a:graphic xmlns:a="http://schemas.openxmlformats.org/drawingml/2006/main">
+              <a:graphicData uri="http://schemas.openxmlformats.org/drawingml/2006/picture">
+                <pic:pic xmlns:pic="http://schemas.openxmlformats.org/drawingml/2006/picture">
+                  <pic:nvPicPr>
+                    <pic:cNvPr id="751312959" name="Picture 751312959"/>
+                    <pic:cNvPicPr/>
+                  </pic:nvPicPr>
+                  <pic:blipFill>
+                    <a:blip r:embed="rId9">
+                      <a:extLst>
+                        <a:ext uri="{28A0092B-C50C-407E-A947-70E740481C1C}">
+                          <a14:useLocalDpi xmlns:a14="http://schemas.microsoft.com/office/drawing/2010/main" val="0"/>
+                        </a:ext>
+                      </a:extLst>
+                    </a:blip>
+                    <a:stretch>
+                      <a:fillRect/>
+                    </a:stretch>
+                  </pic:blipFill>
+                  <pic:spPr>
+                    <a:xfrm>
+                      <a:off x="0" y="0"/>
+                      <a:ext cx="8863330" cy="3181350"/>
+                    </a:xfrm>
+                    <a:prstGeom prst="rect">
+                      <a:avLst/>
+                    </a:prstGeom>
+                  </pic:spPr>
+                </pic:pic>
+              </a:graphicData>
+            </a:graphic>
+          </wp:inline>
+        </w:drawing>
+      </w:r>
+    </w:p>
+    <w:p/>
+    <w:p>
+      <w:r>
+        <w:rPr>
+          <w:noProof/>
+        </w:rPr>
+        <w:lastRenderedPageBreak/>
+        <w:drawing>
+          <wp:inline distT="0" distB="0" distL="0" distR="0" wp14:anchorId="6FE49C70" wp14:editId="61159ACF">
+            <wp:extent cx="8863330" cy="3181350"/>
+            <wp:effectExtent l="0" t="0" r="1270" b="6350"/>
+            <wp:docPr id="1610574197" name="Picture 3"/>
+            <wp:cNvGraphicFramePr>
+              <a:graphicFrameLocks xmlns:a="http://schemas.openxmlformats.org/drawingml/2006/main" noChangeAspect="1"/>
+            </wp:cNvGraphicFramePr>
+            <a:graphic xmlns:a="http://schemas.openxmlformats.org/drawingml/2006/main">
+              <a:graphicData uri="http://schemas.openxmlformats.org/drawingml/2006/picture">
+                <pic:pic xmlns:pic="http://schemas.openxmlformats.org/drawingml/2006/picture">
+                  <pic:nvPicPr>
+                    <pic:cNvPr id="1610574197" name="Picture 1610574197"/>
+                    <pic:cNvPicPr/>
+                  </pic:nvPicPr>
+                  <pic:blipFill>
+                    <a:blip r:embed="rId10">
+                      <a:extLst>
+                        <a:ext uri="{28A0092B-C50C-407E-A947-70E740481C1C}">
+                          <a14:useLocalDpi xmlns:a14="http://schemas.microsoft.com/office/drawing/2010/main" val="0"/>
+                        </a:ext>
+                      </a:extLst>
+                    </a:blip>
+                    <a:stretch>
+                      <a:fillRect/>
+                    </a:stretch>
+                  </pic:blipFill>
+                  <pic:spPr>
+                    <a:xfrm>
+                      <a:off x="0" y="0"/>
+                      <a:ext cx="8863330" cy="3181350"/>
+                    </a:xfrm>
+                    <a:prstGeom prst="rect">
+                      <a:avLst/>
+                    </a:prstGeom>
+                  </pic:spPr>
+                </pic:pic>
+              </a:graphicData>
+            </a:graphic>
+          </wp:inline>
+        </w:drawing>
+      </w:r>
+      <w:r>
+        <w:rPr>
+          <w:noProof/>
+        </w:rPr>
+        <w:lastRenderedPageBreak/>
+        <w:drawing>
+          <wp:inline distT="0" distB="0" distL="0" distR="0" wp14:anchorId="68831679" wp14:editId="6BC04831">
+            <wp:extent cx="7383780" cy="5731510"/>
+            <wp:effectExtent l="0" t="0" r="0" b="0"/>
+            <wp:docPr id="1611832102" name="Picture 4"/>
+            <wp:cNvGraphicFramePr>
+              <a:graphicFrameLocks xmlns:a="http://schemas.openxmlformats.org/drawingml/2006/main" noChangeAspect="1"/>
+            </wp:cNvGraphicFramePr>
+            <a:graphic xmlns:a="http://schemas.openxmlformats.org/drawingml/2006/main">
+              <a:graphicData uri="http://schemas.openxmlformats.org/drawingml/2006/picture">
+                <pic:pic xmlns:pic="http://schemas.openxmlformats.org/drawingml/2006/picture">
+                  <pic:nvPicPr>
+                    <pic:cNvPr id="1611832102" name="Picture 1611832102"/>
+                    <pic:cNvPicPr/>
+                  </pic:nvPicPr>
+                  <pic:blipFill>
+                    <a:blip r:embed="rId11" cstate="print">
+                      <a:extLst>
+                        <a:ext uri="{28A0092B-C50C-407E-A947-70E740481C1C}">
+                          <a14:useLocalDpi xmlns:a14="http://schemas.microsoft.com/office/drawing/2010/main" val="0"/>
+                        </a:ext>
+                      </a:extLst>
+                    </a:blip>
+                    <a:stretch>
+                      <a:fillRect/>
+                    </a:stretch>
+                  </pic:blipFill>
+                  <pic:spPr>
+                    <a:xfrm>
+                      <a:off x="0" y="0"/>
+                      <a:ext cx="7383780" cy="5731510"/>
+                    </a:xfrm>
+                    <a:prstGeom prst="rect">
+                      <a:avLst/>
+                    </a:prstGeom>
+                  </pic:spPr>
+                </pic:pic>
+              </a:graphicData>
+            </a:graphic>
+          </wp:inline>
+        </w:drawing>
+      </w:r>
+    </w:p>
+    <w:p>
+      <w:r>
+        <w:rPr>
+          <w:noProof/>
+        </w:rPr>
+        <w:lastRenderedPageBreak/>
+        <w:drawing>
+          <wp:inline distT="0" distB="0" distL="0" distR="0" wp14:anchorId="32B64560" wp14:editId="1A488919">
+            <wp:extent cx="6544945" cy="5731510"/>
+            <wp:effectExtent l="0" t="0" r="0" b="0"/>
+            <wp:docPr id="100375121" name="Picture 8"/>
+            <wp:cNvGraphicFramePr>
+              <a:graphicFrameLocks xmlns:a="http://schemas.openxmlformats.org/drawingml/2006/main" noChangeAspect="1"/>
+            </wp:cNvGraphicFramePr>
+            <a:graphic xmlns:a="http://schemas.openxmlformats.org/drawingml/2006/main">
+              <a:graphicData uri="http://schemas.openxmlformats.org/drawingml/2006/picture">
+                <pic:pic xmlns:pic="http://schemas.openxmlformats.org/drawingml/2006/picture">
+                  <pic:nvPicPr>
+                    <pic:cNvPr id="100375121" name="Picture 100375121"/>
+                    <pic:cNvPicPr/>
+                  </pic:nvPicPr>
+                  <pic:blipFill>
+                    <a:blip r:embed="rId12" cstate="print">
+                      <a:extLst>
+                        <a:ext uri="{28A0092B-C50C-407E-A947-70E740481C1C}">
+                          <a14:useLocalDpi xmlns:a14="http://schemas.microsoft.com/office/drawing/2010/main" val="0"/>
+                        </a:ext>
+                      </a:extLst>
+                    </a:blip>
+                    <a:stretch>
+                      <a:fillRect/>
+                    </a:stretch>
+                  </pic:blipFill>
+                  <pic:spPr>
+                    <a:xfrm>
+                      <a:off x="0" y="0"/>
+                      <a:ext cx="6544945" cy="5731510"/>
+                    </a:xfrm>
+                    <a:prstGeom prst="rect">
+                      <a:avLst/>
+                    </a:prstGeom>
+                  </pic:spPr>
+                </pic:pic>
+              </a:graphicData>
+            </a:graphic>
+          </wp:inline>
+        </w:drawing>
+      </w:r>
+    </w:p>
+    <w:p/>
+    <w:p>
+      <w:r>
+        <w:rPr>
+          <w:noProof/>
+        </w:rPr>
+        <w:drawing>
+          <wp:inline distT="0" distB="0" distL="0" distR="0" wp14:anchorId="6C3A9DBF" wp14:editId="42C96A41">
+            <wp:extent cx="8863330" cy="1581150"/>
+            <wp:effectExtent l="0" t="0" r="1270" b="6350"/>
+            <wp:docPr id="695275296" name="Picture 6"/>
+            <wp:cNvGraphicFramePr>
+              <a:graphicFrameLocks xmlns:a="http://schemas.openxmlformats.org/drawingml/2006/main" noChangeAspect="1"/>
+            </wp:cNvGraphicFramePr>
+            <a:graphic xmlns:a="http://schemas.openxmlformats.org/drawingml/2006/main">
+              <a:graphicData uri="http://schemas.openxmlformats.org/drawingml/2006/picture">
+                <pic:pic xmlns:pic="http://schemas.openxmlformats.org/drawingml/2006/picture">
+                  <pic:nvPicPr>
+                    <pic:cNvPr id="695275296" name="Picture 695275296"/>
+                    <pic:cNvPicPr/>
+                  </pic:nvPicPr>
+                  <pic:blipFill>
+                    <a:blip r:embed="rId13">
+                      <a:extLst>
+                        <a:ext uri="{28A0092B-C50C-407E-A947-70E740481C1C}">
+                          <a14:useLocalDpi xmlns:a14="http://schemas.microsoft.com/office/drawing/2010/main" val="0"/>
+                        </a:ext>
+                      </a:extLst>
+                    </a:blip>
+                    <a:stretch>
+                      <a:fillRect/>
+                    </a:stretch>
+                  </pic:blipFill>
+                  <pic:spPr>
+                    <a:xfrm>
+                      <a:off x="0" y="0"/>
+                      <a:ext cx="8863330" cy="1581150"/>
+                    </a:xfrm>
+                    <a:prstGeom prst="rect">
+                      <a:avLst/>
+                    </a:prstGeom>
+                  </pic:spPr>
+                </pic:pic>
+              </a:graphicData>
+            </a:graphic>
+          </wp:inline>
+        </w:drawing>
+      </w:r>
+    </w:p>
+    <w:p>
+      <w:r>
+        <w:rPr>
+          <w:noProof/>
+        </w:rPr>
+        <w:lastRenderedPageBreak/>
+        <w:drawing>
+          <wp:inline distT="0" distB="0" distL="0" distR="0" wp14:anchorId="00515550" wp14:editId="18E078B8">
+            <wp:extent cx="8863330" cy="5308600"/>
+            <wp:effectExtent l="0" t="0" r="1270" b="0"/>
+            <wp:docPr id="2008261510" name="Picture 7"/>
+            <wp:cNvGraphicFramePr>
+              <a:graphicFrameLocks xmlns:a="http://schemas.openxmlformats.org/drawingml/2006/main" noChangeAspect="1"/>
+            </wp:cNvGraphicFramePr>
+            <a:graphic xmlns:a="http://schemas.openxmlformats.org/drawingml/2006/main">
+              <a:graphicData uri="http://schemas.openxmlformats.org/drawingml/2006/picture">
+                <pic:pic xmlns:pic="http://schemas.openxmlformats.org/drawingml/2006/picture">
+                  <pic:nvPicPr>
+                    <pic:cNvPr id="2008261510" name="Picture 2008261510"/>
+                    <pic:cNvPicPr/>
+                  </pic:nvPicPr>
+                  <pic:blipFill>
+                    <a:blip r:embed="rId14">
+                      <a:extLst>
+                        <a:ext uri="{28A0092B-C50C-407E-A947-70E740481C1C}">
+                          <a14:useLocalDpi xmlns:a14="http://schemas.microsoft.com/office/drawing/2010/main" val="0"/>
+                        </a:ext>
+                      </a:extLst>
+                    </a:blip>
+                    <a:stretch>
+                      <a:fillRect/>
+                    </a:stretch>
+                  </pic:blipFill>
+                  <pic:spPr>
+                    <a:xfrm>
+                      <a:off x="0" y="0"/>
+                      <a:ext cx="8863330" cy="5308600"/>
+                    </a:xfrm>
+                    <a:prstGeom prst="rect">
+                      <a:avLst/>
+                    </a:prstGeom>
+                  </pic:spPr>
+                </pic:pic>
+              </a:graphicData>
+            </a:graphic>
+          </wp:inline>
+        </w:drawing>
+      </w:r>
+    </w:p>
     <w:p/>
     <w:sectPr>
       <w:pgSz w:w="16838" w:h="11906" w:orient="landscape"/>
@@ -4752,4 +5066,10 @@
     <ds:schemaRef ds:uri="http://schemas.openxmlformats.org/officeDocument/2006/bibliography"/>
   </ds:schemaRefs>
 </ds:datastoreItem>
+</file>
+
+<file path=docMetadata/LabelInfo.xml><?xml version="1.0" encoding="utf-8"?>
+<clbl:labelList xmlns:clbl="http://schemas.microsoft.com/office/2020/mipLabelMetadata">
+  <clbl:label id="{c9f92db8-2851-4df9-9d12-fab52f5b1415}" enabled="1" method="Standard" siteId="{5a7cc8ab-a4dc-4f9b-bf60-66714049ad62}" contentBits="0" removed="0"/>
+</clbl:labelList>
 </file>
</xml_diff>